<commit_message>
dodat dokument za odgovor na diskusiju
</commit_message>
<xml_diff>
--- a/Diskusija/Informacioni-sistem-banke/IS-banka.docx
+++ b/Diskusija/Informacioni-sistem-banke/IS-banka.docx
@@ -84,6 +84,7 @@
           <w:szCs w:val="44"/>
         </w:rPr>
       </w:pPr>
+      <w:proofErr w:type="spellStart"/>
       <w:r>
         <w:rPr>
           <w:b/>
@@ -91,7 +92,57 @@
           <w:sz w:val="44"/>
           <w:szCs w:val="44"/>
         </w:rPr>
-        <w:t>Predlog resenja – diskusija 6</w:t>
+        <w:t>Predlog</w:t>
+      </w:r>
+      <w:proofErr w:type="spellEnd"/>
+      <w:r>
+        <w:rPr>
+          <w:b/>
+          <w:bCs/>
+          <w:sz w:val="44"/>
+          <w:szCs w:val="44"/>
+        </w:rPr>
+        <w:t xml:space="preserve"> </w:t>
+      </w:r>
+      <w:proofErr w:type="spellStart"/>
+      <w:r>
+        <w:rPr>
+          <w:b/>
+          <w:bCs/>
+          <w:sz w:val="44"/>
+          <w:szCs w:val="44"/>
+        </w:rPr>
+        <w:t>resenja</w:t>
+      </w:r>
+      <w:proofErr w:type="spellEnd"/>
+      <w:r>
+        <w:rPr>
+          <w:b/>
+          <w:bCs/>
+          <w:sz w:val="44"/>
+          <w:szCs w:val="44"/>
+        </w:rPr>
+        <w:t xml:space="preserve"> – </w:t>
+      </w:r>
+      <w:proofErr w:type="spellStart"/>
+      <w:r>
+        <w:rPr>
+          <w:b/>
+          <w:bCs/>
+          <w:sz w:val="44"/>
+          <w:szCs w:val="44"/>
+        </w:rPr>
+        <w:t>diskusija</w:t>
+      </w:r>
+      <w:proofErr w:type="spellEnd"/>
+      <w:r>
+        <w:rPr>
+          <w:b/>
+          <w:bCs/>
+          <w:sz w:val="44"/>
+          <w:szCs w:val="44"/>
+        </w:rPr>
+        <w:t xml:space="preserve"> 6</w:t>
       </w:r>
     </w:p>
     <w:p>
@@ -102,55 +153,12 @@
     <w:p>
       <w:pPr>
         <w:ind w:left="360"/>
-        <w:rPr>
-          <w:sz w:val="36"/>
-          <w:szCs w:val="36"/>
-        </w:rPr>
-      </w:pPr>
-      <w:r>
-        <w:rPr>
-          <w:sz w:val="36"/>
-          <w:szCs w:val="36"/>
-        </w:rPr>
-        <w:t>Tema</w:t>
-      </w:r>
-      <w:r>
-        <w:rPr>
-          <w:sz w:val="36"/>
-          <w:szCs w:val="36"/>
-        </w:rPr>
-        <w:t>: Informacioni sistem banke</w:t>
-      </w:r>
-    </w:p>
-    <w:p>
-      <w:pPr>
-        <w:ind w:left="360"/>
-        <w:rPr>
-          <w:sz w:val="36"/>
-          <w:szCs w:val="36"/>
-        </w:rPr>
-      </w:pPr>
-      <w:r>
-        <w:rPr>
-          <w:sz w:val="36"/>
-          <w:szCs w:val="36"/>
-        </w:rPr>
-        <w:t>Use case diagram</w:t>
-      </w:r>
-      <w:r>
-        <w:rPr>
-          <w:sz w:val="36"/>
-          <w:szCs w:val="36"/>
-        </w:rPr>
-        <w:t xml:space="preserve"> (zoom in document)</w:t>
-      </w:r>
-    </w:p>
-    <w:p>
-      <w:pPr>
-        <w:ind w:left="360"/>
-        <w:rPr>
-          <w:b/>
-          <w:bCs/>
+        <w:jc w:val="center"/>
+        <w:rPr>
+          <w:b/>
+          <w:bCs/>
+          <w:i/>
+          <w:iCs/>
           <w:sz w:val="40"/>
           <w:szCs w:val="40"/>
         </w:rPr>
@@ -160,18 +168,18 @@
           <w:noProof/>
         </w:rPr>
         <w:drawing>
-          <wp:anchor distT="0" distB="0" distL="114300" distR="114300" simplePos="0" relativeHeight="251663360" behindDoc="1" locked="0" layoutInCell="1" allowOverlap="1" wp14:anchorId="61BBE011" wp14:editId="4936101C">
+          <wp:anchor distT="0" distB="0" distL="114300" distR="114300" simplePos="0" relativeHeight="251661312" behindDoc="1" locked="0" layoutInCell="1" allowOverlap="1" wp14:anchorId="59B51127" wp14:editId="5E84E404">
             <wp:simplePos x="0" y="0"/>
             <wp:positionH relativeFrom="column">
-              <wp:posOffset>3657811</wp:posOffset>
+              <wp:posOffset>-149962</wp:posOffset>
             </wp:positionH>
             <wp:positionV relativeFrom="paragraph">
-              <wp:posOffset>88050</wp:posOffset>
+              <wp:posOffset>425933</wp:posOffset>
             </wp:positionV>
-            <wp:extent cx="2743200" cy="2301875"/>
-            <wp:effectExtent l="0" t="0" r="0" b="3175"/>
-            <wp:wrapSquare wrapText="bothSides"/>
-            <wp:docPr id="9" name="Picture 9"/>
+            <wp:extent cx="3555188" cy="3218473"/>
+            <wp:effectExtent l="0" t="0" r="7620" b="1270"/>
+            <wp:wrapNone/>
+            <wp:docPr id="5" name="Picture 5"/>
             <wp:cNvGraphicFramePr>
               <a:graphicFrameLocks xmlns:a="http://schemas.openxmlformats.org/drawingml/2006/main" noChangeAspect="1"/>
             </wp:cNvGraphicFramePr>
@@ -197,7 +205,7 @@
                   <pic:spPr>
                     <a:xfrm>
                       <a:off x="0" y="0"/>
-                      <a:ext cx="2743200" cy="2301875"/>
+                      <a:ext cx="3572672" cy="3234301"/>
                     </a:xfrm>
                     <a:prstGeom prst="rect">
                       <a:avLst/>
@@ -215,23 +223,95 @@
           </wp:anchor>
         </w:drawing>
       </w:r>
+      <w:proofErr w:type="spellStart"/>
+      <w:r>
+        <w:rPr>
+          <w:b/>
+          <w:bCs/>
+          <w:i/>
+          <w:iCs/>
+          <w:sz w:val="40"/>
+          <w:szCs w:val="40"/>
+        </w:rPr>
+        <w:t>Informacioni</w:t>
+      </w:r>
+      <w:proofErr w:type="spellEnd"/>
+      <w:r>
+        <w:rPr>
+          <w:b/>
+          <w:bCs/>
+          <w:i/>
+          <w:iCs/>
+          <w:sz w:val="40"/>
+          <w:szCs w:val="40"/>
+        </w:rPr>
+        <w:t xml:space="preserve"> </w:t>
+      </w:r>
+      <w:proofErr w:type="spellStart"/>
+      <w:r>
+        <w:rPr>
+          <w:b/>
+          <w:bCs/>
+          <w:i/>
+          <w:iCs/>
+          <w:sz w:val="40"/>
+          <w:szCs w:val="40"/>
+        </w:rPr>
+        <w:t>sistem</w:t>
+      </w:r>
+      <w:proofErr w:type="spellEnd"/>
+      <w:r>
+        <w:rPr>
+          <w:b/>
+          <w:bCs/>
+          <w:i/>
+          <w:iCs/>
+          <w:sz w:val="40"/>
+          <w:szCs w:val="40"/>
+        </w:rPr>
+        <w:t xml:space="preserve"> </w:t>
+      </w:r>
+      <w:proofErr w:type="spellStart"/>
+      <w:r>
+        <w:rPr>
+          <w:b/>
+          <w:bCs/>
+          <w:i/>
+          <w:iCs/>
+          <w:sz w:val="40"/>
+          <w:szCs w:val="40"/>
+        </w:rPr>
+        <w:t>banke</w:t>
+      </w:r>
+      <w:proofErr w:type="spellEnd"/>
+    </w:p>
+    <w:p>
+      <w:pPr>
+        <w:ind w:left="360"/>
+        <w:rPr>
+          <w:b/>
+          <w:bCs/>
+          <w:sz w:val="40"/>
+          <w:szCs w:val="40"/>
+        </w:rPr>
+      </w:pPr>
       <w:r>
         <w:rPr>
           <w:noProof/>
         </w:rPr>
         <w:drawing>
-          <wp:anchor distT="0" distB="0" distL="114300" distR="114300" simplePos="0" relativeHeight="251661312" behindDoc="0" locked="0" layoutInCell="1" allowOverlap="1" wp14:anchorId="59B51127" wp14:editId="06609528">
+          <wp:anchor distT="0" distB="0" distL="114300" distR="114300" simplePos="0" relativeHeight="251663360" behindDoc="1" locked="0" layoutInCell="1" allowOverlap="1" wp14:anchorId="61BBE011" wp14:editId="65073C13">
             <wp:simplePos x="0" y="0"/>
-            <wp:positionH relativeFrom="column">
-              <wp:posOffset>380486</wp:posOffset>
+            <wp:positionH relativeFrom="margin">
+              <wp:posOffset>3463493</wp:posOffset>
             </wp:positionH>
             <wp:positionV relativeFrom="paragraph">
-              <wp:posOffset>72402</wp:posOffset>
+              <wp:posOffset>113868</wp:posOffset>
             </wp:positionV>
-            <wp:extent cx="2581275" cy="2336800"/>
-            <wp:effectExtent l="0" t="0" r="9525" b="6350"/>
-            <wp:wrapSquare wrapText="bothSides"/>
-            <wp:docPr id="5" name="Picture 5"/>
+            <wp:extent cx="3634850" cy="2947670"/>
+            <wp:effectExtent l="0" t="0" r="3810" b="5080"/>
+            <wp:wrapNone/>
+            <wp:docPr id="9" name="Picture 9"/>
             <wp:cNvGraphicFramePr>
               <a:graphicFrameLocks xmlns:a="http://schemas.openxmlformats.org/drawingml/2006/main" noChangeAspect="1"/>
             </wp:cNvGraphicFramePr>
@@ -257,7 +337,7 @@
                   <pic:spPr>
                     <a:xfrm>
                       <a:off x="0" y="0"/>
-                      <a:ext cx="2581275" cy="2336800"/>
+                      <a:ext cx="3634850" cy="2947670"/>
                     </a:xfrm>
                     <a:prstGeom prst="rect">
                       <a:avLst/>
@@ -296,23 +376,31 @@
       <w:pPr>
         <w:ind w:left="360"/>
       </w:pPr>
+    </w:p>
+    <w:p/>
+    <w:p/>
+    <w:p/>
+    <w:p/>
+    <w:p/>
+    <w:p/>
+    <w:p>
       <w:r>
         <w:rPr>
           <w:noProof/>
         </w:rPr>
         <w:drawing>
-          <wp:anchor distT="0" distB="0" distL="114300" distR="114300" simplePos="0" relativeHeight="251668480" behindDoc="0" locked="0" layoutInCell="1" allowOverlap="1" wp14:anchorId="31CBCA39" wp14:editId="75595740">
+          <wp:anchor distT="0" distB="0" distL="114300" distR="114300" simplePos="0" relativeHeight="251665408" behindDoc="1" locked="0" layoutInCell="1" allowOverlap="1" wp14:anchorId="4FB1A463" wp14:editId="67FC6B71">
             <wp:simplePos x="0" y="0"/>
             <wp:positionH relativeFrom="column">
-              <wp:posOffset>-163641</wp:posOffset>
+              <wp:posOffset>3690341</wp:posOffset>
             </wp:positionH>
             <wp:positionV relativeFrom="paragraph">
-              <wp:posOffset>3629919</wp:posOffset>
+              <wp:posOffset>252171</wp:posOffset>
             </wp:positionV>
-            <wp:extent cx="2075180" cy="1984375"/>
-            <wp:effectExtent l="0" t="0" r="1270" b="0"/>
-            <wp:wrapSquare wrapText="bothSides"/>
-            <wp:docPr id="15" name="Picture 15"/>
+            <wp:extent cx="2633472" cy="1950893"/>
+            <wp:effectExtent l="0" t="0" r="0" b="0"/>
+            <wp:wrapNone/>
+            <wp:docPr id="11" name="Picture 11"/>
             <wp:cNvGraphicFramePr>
               <a:graphicFrameLocks xmlns:a="http://schemas.openxmlformats.org/drawingml/2006/main" noChangeAspect="1"/>
             </wp:cNvGraphicFramePr>
@@ -338,7 +426,7 @@
                   <pic:spPr>
                     <a:xfrm>
                       <a:off x="0" y="0"/>
-                      <a:ext cx="2075180" cy="1984375"/>
+                      <a:ext cx="2633472" cy="1950893"/>
                     </a:xfrm>
                     <a:prstGeom prst="rect">
                       <a:avLst/>
@@ -361,18 +449,18 @@
           <w:noProof/>
         </w:rPr>
         <w:drawing>
-          <wp:anchor distT="0" distB="0" distL="114300" distR="114300" simplePos="0" relativeHeight="251672576" behindDoc="0" locked="0" layoutInCell="1" allowOverlap="1" wp14:anchorId="3AC40D4D" wp14:editId="7D6D09D2">
+          <wp:anchor distT="0" distB="0" distL="114300" distR="114300" simplePos="0" relativeHeight="251664384" behindDoc="1" locked="0" layoutInCell="1" allowOverlap="1" wp14:anchorId="1BD7AE2A" wp14:editId="0B7F92F5">
             <wp:simplePos x="0" y="0"/>
-            <wp:positionH relativeFrom="column">
-              <wp:posOffset>1903730</wp:posOffset>
+            <wp:positionH relativeFrom="margin">
+              <wp:posOffset>200762</wp:posOffset>
             </wp:positionH>
             <wp:positionV relativeFrom="paragraph">
-              <wp:posOffset>4674870</wp:posOffset>
+              <wp:posOffset>178867</wp:posOffset>
             </wp:positionV>
-            <wp:extent cx="1729105" cy="1289685"/>
-            <wp:effectExtent l="0" t="0" r="4445" b="5715"/>
-            <wp:wrapSquare wrapText="bothSides"/>
-            <wp:docPr id="20" name="Picture 20"/>
+            <wp:extent cx="2757831" cy="1998733"/>
+            <wp:effectExtent l="0" t="0" r="4445" b="1905"/>
+            <wp:wrapNone/>
+            <wp:docPr id="10" name="Picture 10"/>
             <wp:cNvGraphicFramePr>
               <a:graphicFrameLocks xmlns:a="http://schemas.openxmlformats.org/drawingml/2006/main" noChangeAspect="1"/>
             </wp:cNvGraphicFramePr>
@@ -398,7 +486,7 @@
                   <pic:spPr>
                     <a:xfrm>
                       <a:off x="0" y="0"/>
-                      <a:ext cx="1729105" cy="1289685"/>
+                      <a:ext cx="2757831" cy="1998733"/>
                     </a:xfrm>
                     <a:prstGeom prst="rect">
                       <a:avLst/>
@@ -416,23 +504,65 @@
           </wp:anchor>
         </w:drawing>
       </w:r>
+    </w:p>
+    <w:p/>
+    <w:p/>
+    <w:p/>
+    <w:p>
+      <w:pPr>
+        <w:tabs>
+          <w:tab w:val="left" w:pos="1482"/>
+        </w:tabs>
+      </w:pPr>
+      <w:r>
+        <w:tab/>
+        <w:t xml:space="preserve">         </w:t>
+      </w:r>
+    </w:p>
+    <w:p>
+      <w:pPr>
+        <w:tabs>
+          <w:tab w:val="left" w:pos="1482"/>
+        </w:tabs>
+      </w:pPr>
+    </w:p>
+    <w:p>
+      <w:pPr>
+        <w:tabs>
+          <w:tab w:val="left" w:pos="1482"/>
+        </w:tabs>
+      </w:pPr>
+    </w:p>
+    <w:p>
+      <w:pPr>
+        <w:tabs>
+          <w:tab w:val="left" w:pos="1482"/>
+        </w:tabs>
+      </w:pPr>
+    </w:p>
+    <w:p>
+      <w:pPr>
+        <w:tabs>
+          <w:tab w:val="left" w:pos="1482"/>
+        </w:tabs>
+      </w:pPr>
       <w:r>
         <w:rPr>
           <w:noProof/>
         </w:rPr>
         <w:drawing>
-          <wp:anchor distT="0" distB="0" distL="114300" distR="114300" simplePos="0" relativeHeight="251671552" behindDoc="0" locked="0" layoutInCell="1" allowOverlap="1" wp14:anchorId="2ACDC3B0" wp14:editId="633B3A70">
+          <wp:anchor distT="0" distB="0" distL="114300" distR="114300" simplePos="0" relativeHeight="251666432" behindDoc="1" locked="0" layoutInCell="1" allowOverlap="1" wp14:anchorId="4515C6E2" wp14:editId="78592F08">
             <wp:simplePos x="0" y="0"/>
-            <wp:positionH relativeFrom="page">
-              <wp:posOffset>5772349</wp:posOffset>
+            <wp:positionH relativeFrom="margin">
+              <wp:posOffset>160934</wp:posOffset>
             </wp:positionH>
             <wp:positionV relativeFrom="paragraph">
-              <wp:posOffset>3410474</wp:posOffset>
+              <wp:posOffset>6985</wp:posOffset>
             </wp:positionV>
-            <wp:extent cx="1689100" cy="1263015"/>
-            <wp:effectExtent l="0" t="0" r="6350" b="0"/>
-            <wp:wrapSquare wrapText="bothSides"/>
-            <wp:docPr id="18" name="Picture 18"/>
+            <wp:extent cx="2772460" cy="2054315"/>
+            <wp:effectExtent l="0" t="0" r="8890" b="3175"/>
+            <wp:wrapNone/>
+            <wp:docPr id="12" name="Picture 12"/>
             <wp:cNvGraphicFramePr>
               <a:graphicFrameLocks xmlns:a="http://schemas.openxmlformats.org/drawingml/2006/main" noChangeAspect="1"/>
             </wp:cNvGraphicFramePr>
@@ -458,7 +588,7 @@
                   <pic:spPr>
                     <a:xfrm>
                       <a:off x="0" y="0"/>
-                      <a:ext cx="1689100" cy="1263015"/>
+                      <a:ext cx="2772460" cy="2054315"/>
                     </a:xfrm>
                     <a:prstGeom prst="rect">
                       <a:avLst/>
@@ -481,18 +611,18 @@
           <w:noProof/>
         </w:rPr>
         <w:drawing>
-          <wp:anchor distT="0" distB="0" distL="114300" distR="114300" simplePos="0" relativeHeight="251670528" behindDoc="0" locked="0" layoutInCell="1" allowOverlap="1" wp14:anchorId="763B5297" wp14:editId="5BD9D4DC">
+          <wp:anchor distT="0" distB="0" distL="114300" distR="114300" simplePos="0" relativeHeight="251667456" behindDoc="1" locked="0" layoutInCell="1" allowOverlap="1" wp14:anchorId="126D9B2B" wp14:editId="7B55C7FC">
             <wp:simplePos x="0" y="0"/>
-            <wp:positionH relativeFrom="column">
-              <wp:posOffset>3597910</wp:posOffset>
+            <wp:positionH relativeFrom="page">
+              <wp:posOffset>4096055</wp:posOffset>
             </wp:positionH>
             <wp:positionV relativeFrom="paragraph">
-              <wp:posOffset>3406140</wp:posOffset>
+              <wp:posOffset>7620</wp:posOffset>
             </wp:positionV>
-            <wp:extent cx="1694180" cy="1265555"/>
-            <wp:effectExtent l="0" t="0" r="1270" b="0"/>
-            <wp:wrapSquare wrapText="bothSides"/>
-            <wp:docPr id="17" name="Picture 17"/>
+            <wp:extent cx="2809037" cy="2082778"/>
+            <wp:effectExtent l="0" t="0" r="0" b="0"/>
+            <wp:wrapNone/>
+            <wp:docPr id="13" name="Picture 13"/>
             <wp:cNvGraphicFramePr>
               <a:graphicFrameLocks xmlns:a="http://schemas.openxmlformats.org/drawingml/2006/main" noChangeAspect="1"/>
             </wp:cNvGraphicFramePr>
@@ -518,7 +648,7 @@
                   <pic:spPr>
                     <a:xfrm>
                       <a:off x="0" y="0"/>
-                      <a:ext cx="1694180" cy="1265555"/>
+                      <a:ext cx="2809037" cy="2082778"/>
                     </a:xfrm>
                     <a:prstGeom prst="rect">
                       <a:avLst/>
@@ -536,23 +666,33 @@
           </wp:anchor>
         </w:drawing>
       </w:r>
+    </w:p>
+    <w:p>
+      <w:pPr>
+        <w:tabs>
+          <w:tab w:val="left" w:pos="1482"/>
+        </w:tabs>
+      </w:pPr>
+    </w:p>
+    <w:p>
       <w:r>
         <w:rPr>
           <w:noProof/>
         </w:rPr>
+        <w:lastRenderedPageBreak/>
         <w:drawing>
-          <wp:anchor distT="0" distB="0" distL="114300" distR="114300" simplePos="0" relativeHeight="251669504" behindDoc="0" locked="0" layoutInCell="1" allowOverlap="1" wp14:anchorId="0870CB1E" wp14:editId="5969582F">
+          <wp:anchor distT="0" distB="0" distL="114300" distR="114300" simplePos="0" relativeHeight="251668480" behindDoc="0" locked="0" layoutInCell="1" allowOverlap="1" wp14:anchorId="31CBCA39" wp14:editId="0F425688">
             <wp:simplePos x="0" y="0"/>
             <wp:positionH relativeFrom="column">
-              <wp:posOffset>1895475</wp:posOffset>
+              <wp:posOffset>1020445</wp:posOffset>
             </wp:positionH>
             <wp:positionV relativeFrom="paragraph">
-              <wp:posOffset>3410585</wp:posOffset>
+              <wp:posOffset>3175</wp:posOffset>
             </wp:positionV>
-            <wp:extent cx="1694180" cy="1249680"/>
-            <wp:effectExtent l="0" t="0" r="1270" b="7620"/>
+            <wp:extent cx="3971925" cy="4023360"/>
+            <wp:effectExtent l="0" t="0" r="9525" b="0"/>
             <wp:wrapSquare wrapText="bothSides"/>
-            <wp:docPr id="16" name="Picture 16"/>
+            <wp:docPr id="15" name="Picture 15"/>
             <wp:cNvGraphicFramePr>
               <a:graphicFrameLocks xmlns:a="http://schemas.openxmlformats.org/drawingml/2006/main" noChangeAspect="1"/>
             </wp:cNvGraphicFramePr>
@@ -578,7 +718,7 @@
                   <pic:spPr>
                     <a:xfrm>
                       <a:off x="0" y="0"/>
-                      <a:ext cx="1694180" cy="1249680"/>
+                      <a:ext cx="3971925" cy="4023360"/>
                     </a:xfrm>
                     <a:prstGeom prst="rect">
                       <a:avLst/>
@@ -596,23 +736,38 @@
           </wp:anchor>
         </w:drawing>
       </w:r>
+    </w:p>
+    <w:p/>
+    <w:p/>
+    <w:p/>
+    <w:p/>
+    <w:p/>
+    <w:p/>
+    <w:p/>
+    <w:p/>
+    <w:p/>
+    <w:p/>
+    <w:p/>
+    <w:p/>
+    <w:p/>
+    <w:p>
       <w:r>
         <w:rPr>
           <w:noProof/>
         </w:rPr>
         <w:drawing>
-          <wp:anchor distT="0" distB="0" distL="114300" distR="114300" simplePos="0" relativeHeight="251667456" behindDoc="0" locked="0" layoutInCell="1" allowOverlap="1" wp14:anchorId="126D9B2B" wp14:editId="5DCADEB0">
+          <wp:anchor distT="0" distB="0" distL="114300" distR="114300" simplePos="0" relativeHeight="251670528" behindDoc="0" locked="0" layoutInCell="1" allowOverlap="1" wp14:anchorId="763B5297" wp14:editId="23DBDE0F">
             <wp:simplePos x="0" y="0"/>
-            <wp:positionH relativeFrom="page">
-              <wp:posOffset>5783580</wp:posOffset>
+            <wp:positionH relativeFrom="column">
+              <wp:posOffset>3678580</wp:posOffset>
             </wp:positionH>
             <wp:positionV relativeFrom="paragraph">
-              <wp:posOffset>1659255</wp:posOffset>
+              <wp:posOffset>273736</wp:posOffset>
             </wp:positionV>
-            <wp:extent cx="1839595" cy="1363980"/>
-            <wp:effectExtent l="0" t="0" r="8255" b="7620"/>
+            <wp:extent cx="2937510" cy="2193925"/>
+            <wp:effectExtent l="0" t="0" r="0" b="0"/>
             <wp:wrapSquare wrapText="bothSides"/>
-            <wp:docPr id="13" name="Picture 13"/>
+            <wp:docPr id="17" name="Picture 17"/>
             <wp:cNvGraphicFramePr>
               <a:graphicFrameLocks xmlns:a="http://schemas.openxmlformats.org/drawingml/2006/main" noChangeAspect="1"/>
             </wp:cNvGraphicFramePr>
@@ -638,7 +793,7 @@
                   <pic:spPr>
                     <a:xfrm>
                       <a:off x="0" y="0"/>
-                      <a:ext cx="1839595" cy="1363980"/>
+                      <a:ext cx="2937510" cy="2193925"/>
                     </a:xfrm>
                     <a:prstGeom prst="rect">
                       <a:avLst/>
@@ -656,23 +811,25 @@
           </wp:anchor>
         </w:drawing>
       </w:r>
+    </w:p>
+    <w:p>
       <w:r>
         <w:rPr>
           <w:noProof/>
         </w:rPr>
         <w:drawing>
-          <wp:anchor distT="0" distB="0" distL="114300" distR="114300" simplePos="0" relativeHeight="251666432" behindDoc="0" locked="0" layoutInCell="1" allowOverlap="1" wp14:anchorId="4515C6E2" wp14:editId="1F13F11D">
+          <wp:anchor distT="0" distB="0" distL="114300" distR="114300" simplePos="0" relativeHeight="251669504" behindDoc="0" locked="0" layoutInCell="1" allowOverlap="1" wp14:anchorId="0870CB1E" wp14:editId="16120BB8">
             <wp:simplePos x="0" y="0"/>
-            <wp:positionH relativeFrom="column">
-              <wp:posOffset>3487404</wp:posOffset>
+            <wp:positionH relativeFrom="margin">
+              <wp:posOffset>51206</wp:posOffset>
             </wp:positionH>
             <wp:positionV relativeFrom="paragraph">
-              <wp:posOffset>1658943</wp:posOffset>
+              <wp:posOffset>4623</wp:posOffset>
             </wp:positionV>
-            <wp:extent cx="1828800" cy="1355090"/>
+            <wp:extent cx="2922270" cy="2155190"/>
             <wp:effectExtent l="0" t="0" r="0" b="0"/>
             <wp:wrapSquare wrapText="bothSides"/>
-            <wp:docPr id="12" name="Picture 12"/>
+            <wp:docPr id="16" name="Picture 16"/>
             <wp:cNvGraphicFramePr>
               <a:graphicFrameLocks xmlns:a="http://schemas.openxmlformats.org/drawingml/2006/main" noChangeAspect="1"/>
             </wp:cNvGraphicFramePr>
@@ -698,7 +855,7 @@
                   <pic:spPr>
                     <a:xfrm>
                       <a:off x="0" y="0"/>
-                      <a:ext cx="1828800" cy="1355090"/>
+                      <a:ext cx="2922270" cy="2155190"/>
                     </a:xfrm>
                     <a:prstGeom prst="rect">
                       <a:avLst/>
@@ -716,23 +873,32 @@
           </wp:anchor>
         </w:drawing>
       </w:r>
+    </w:p>
+    <w:p/>
+    <w:p/>
+    <w:p/>
+    <w:p/>
+    <w:p/>
+    <w:p/>
+    <w:p/>
+    <w:p>
       <w:r>
         <w:rPr>
           <w:noProof/>
         </w:rPr>
         <w:drawing>
-          <wp:anchor distT="0" distB="0" distL="114300" distR="114300" simplePos="0" relativeHeight="251665408" behindDoc="0" locked="0" layoutInCell="1" allowOverlap="1" wp14:anchorId="4FB1A463" wp14:editId="186B9AA9">
+          <wp:anchor distT="0" distB="0" distL="114300" distR="114300" simplePos="0" relativeHeight="251672576" behindDoc="0" locked="0" layoutInCell="1" allowOverlap="1" wp14:anchorId="3AC40D4D" wp14:editId="5F88D161">
             <wp:simplePos x="0" y="0"/>
             <wp:positionH relativeFrom="column">
-              <wp:posOffset>1674160</wp:posOffset>
+              <wp:posOffset>3682340</wp:posOffset>
             </wp:positionH>
             <wp:positionV relativeFrom="paragraph">
-              <wp:posOffset>1673124</wp:posOffset>
+              <wp:posOffset>119151</wp:posOffset>
             </wp:positionV>
-            <wp:extent cx="1812925" cy="1343025"/>
-            <wp:effectExtent l="0" t="0" r="0" b="9525"/>
+            <wp:extent cx="2904490" cy="2165985"/>
+            <wp:effectExtent l="0" t="0" r="0" b="5715"/>
             <wp:wrapSquare wrapText="bothSides"/>
-            <wp:docPr id="11" name="Picture 11"/>
+            <wp:docPr id="20" name="Picture 20"/>
             <wp:cNvGraphicFramePr>
               <a:graphicFrameLocks xmlns:a="http://schemas.openxmlformats.org/drawingml/2006/main" noChangeAspect="1"/>
             </wp:cNvGraphicFramePr>
@@ -758,7 +924,7 @@
                   <pic:spPr>
                     <a:xfrm>
                       <a:off x="0" y="0"/>
-                      <a:ext cx="1812925" cy="1343025"/>
+                      <a:ext cx="2904490" cy="2165985"/>
                     </a:xfrm>
                     <a:prstGeom prst="rect">
                       <a:avLst/>
@@ -781,18 +947,18 @@
           <w:noProof/>
         </w:rPr>
         <w:drawing>
-          <wp:anchor distT="0" distB="0" distL="114300" distR="114300" simplePos="0" relativeHeight="251664384" behindDoc="0" locked="0" layoutInCell="1" allowOverlap="1" wp14:anchorId="1BD7AE2A" wp14:editId="7CE05BDE">
+          <wp:anchor distT="0" distB="0" distL="114300" distR="114300" simplePos="0" relativeHeight="251671552" behindDoc="0" locked="0" layoutInCell="1" allowOverlap="1" wp14:anchorId="2ACDC3B0" wp14:editId="1C28ED30">
             <wp:simplePos x="0" y="0"/>
-            <wp:positionH relativeFrom="margin">
-              <wp:posOffset>-173905</wp:posOffset>
+            <wp:positionH relativeFrom="page">
+              <wp:posOffset>483896</wp:posOffset>
             </wp:positionH>
             <wp:positionV relativeFrom="paragraph">
-              <wp:posOffset>1670794</wp:posOffset>
+              <wp:posOffset>131902</wp:posOffset>
             </wp:positionV>
-            <wp:extent cx="1829435" cy="1325880"/>
-            <wp:effectExtent l="0" t="0" r="0" b="7620"/>
+            <wp:extent cx="2915285" cy="2179320"/>
+            <wp:effectExtent l="0" t="0" r="0" b="0"/>
             <wp:wrapSquare wrapText="bothSides"/>
-            <wp:docPr id="10" name="Picture 10"/>
+            <wp:docPr id="18" name="Picture 18"/>
             <wp:cNvGraphicFramePr>
               <a:graphicFrameLocks xmlns:a="http://schemas.openxmlformats.org/drawingml/2006/main" noChangeAspect="1"/>
             </wp:cNvGraphicFramePr>
@@ -818,7 +984,7 @@
                   <pic:spPr>
                     <a:xfrm>
                       <a:off x="0" y="0"/>
-                      <a:ext cx="1829435" cy="1325880"/>
+                      <a:ext cx="2915285" cy="2179320"/>
                     </a:xfrm>
                     <a:prstGeom prst="rect">
                       <a:avLst/>
@@ -840,55 +1006,25 @@
     <w:p/>
     <w:p/>
     <w:p/>
-    <w:p/>
-    <w:p/>
-    <w:p/>
-    <w:p/>
-    <w:p/>
-    <w:p/>
-    <w:p/>
-    <w:p>
-      <w:pPr>
-        <w:tabs>
-          <w:tab w:val="left" w:pos="1482"/>
-        </w:tabs>
-      </w:pPr>
-      <w:r>
-        <w:tab/>
-        <w:t xml:space="preserve">         </w:t>
-      </w:r>
-    </w:p>
-    <w:p>
-      <w:pPr>
-        <w:tabs>
-          <w:tab w:val="left" w:pos="1482"/>
-        </w:tabs>
-      </w:pPr>
-    </w:p>
-    <w:p>
-      <w:pPr>
-        <w:tabs>
-          <w:tab w:val="left" w:pos="1482"/>
-        </w:tabs>
-      </w:pPr>
+    <w:p>
       <w:r>
         <w:rPr>
           <w:noProof/>
         </w:rPr>
         <w:lastRenderedPageBreak/>
         <w:drawing>
-          <wp:anchor distT="0" distB="0" distL="114300" distR="114300" simplePos="0" relativeHeight="251674624" behindDoc="0" locked="0" layoutInCell="1" allowOverlap="1" wp14:anchorId="0CD27389" wp14:editId="636CC668">
+          <wp:anchor distT="0" distB="0" distL="114300" distR="114300" simplePos="0" relativeHeight="251673600" behindDoc="0" locked="0" layoutInCell="1" allowOverlap="1" wp14:anchorId="1CEDD1A5" wp14:editId="604A88BC">
             <wp:simplePos x="0" y="0"/>
             <wp:positionH relativeFrom="margin">
-              <wp:posOffset>2326005</wp:posOffset>
+              <wp:posOffset>1707896</wp:posOffset>
             </wp:positionH>
             <wp:positionV relativeFrom="paragraph">
-              <wp:posOffset>55245</wp:posOffset>
+              <wp:posOffset>305</wp:posOffset>
             </wp:positionV>
-            <wp:extent cx="1964055" cy="1419225"/>
-            <wp:effectExtent l="0" t="0" r="0" b="9525"/>
+            <wp:extent cx="3321050" cy="3986530"/>
+            <wp:effectExtent l="0" t="0" r="0" b="0"/>
             <wp:wrapSquare wrapText="bothSides"/>
-            <wp:docPr id="23" name="Picture 23"/>
+            <wp:docPr id="22" name="Picture 22"/>
             <wp:cNvGraphicFramePr>
               <a:graphicFrameLocks xmlns:a="http://schemas.openxmlformats.org/drawingml/2006/main" noChangeAspect="1"/>
             </wp:cNvGraphicFramePr>
@@ -914,7 +1050,7 @@
                   <pic:spPr>
                     <a:xfrm>
                       <a:off x="0" y="0"/>
-                      <a:ext cx="1964055" cy="1419225"/>
+                      <a:ext cx="3321050" cy="3986530"/>
                     </a:xfrm>
                     <a:prstGeom prst="rect">
                       <a:avLst/>
@@ -932,23 +1068,39 @@
           </wp:anchor>
         </w:drawing>
       </w:r>
+    </w:p>
+    <w:p/>
+    <w:p/>
+    <w:p/>
+    <w:p/>
+    <w:p/>
+    <w:p/>
+    <w:p/>
+    <w:p/>
+    <w:p/>
+    <w:p/>
+    <w:p/>
+    <w:p/>
+    <w:p/>
+    <w:p/>
+    <w:p>
       <w:r>
         <w:rPr>
           <w:noProof/>
         </w:rPr>
         <w:drawing>
-          <wp:anchor distT="0" distB="0" distL="114300" distR="114300" simplePos="0" relativeHeight="251675648" behindDoc="0" locked="0" layoutInCell="1" allowOverlap="1" wp14:anchorId="5335CDA9" wp14:editId="340D4F98">
+          <wp:anchor distT="0" distB="0" distL="114300" distR="114300" simplePos="0" relativeHeight="251674624" behindDoc="0" locked="0" layoutInCell="1" allowOverlap="1" wp14:anchorId="0CD27389" wp14:editId="14E070F3">
             <wp:simplePos x="0" y="0"/>
             <wp:positionH relativeFrom="margin">
-              <wp:posOffset>4264214</wp:posOffset>
+              <wp:posOffset>167894</wp:posOffset>
             </wp:positionH>
             <wp:positionV relativeFrom="paragraph">
-              <wp:posOffset>48169</wp:posOffset>
+              <wp:posOffset>7341</wp:posOffset>
             </wp:positionV>
-            <wp:extent cx="2034540" cy="1433830"/>
-            <wp:effectExtent l="0" t="0" r="3810" b="0"/>
+            <wp:extent cx="2918460" cy="2131060"/>
+            <wp:effectExtent l="0" t="0" r="0" b="2540"/>
             <wp:wrapSquare wrapText="bothSides"/>
-            <wp:docPr id="24" name="Picture 24"/>
+            <wp:docPr id="23" name="Picture 23"/>
             <wp:cNvGraphicFramePr>
               <a:graphicFrameLocks xmlns:a="http://schemas.openxmlformats.org/drawingml/2006/main" noChangeAspect="1"/>
             </wp:cNvGraphicFramePr>
@@ -974,7 +1126,7 @@
                   <pic:spPr>
                     <a:xfrm>
                       <a:off x="0" y="0"/>
-                      <a:ext cx="2034540" cy="1433830"/>
+                      <a:ext cx="2918460" cy="2131060"/>
                     </a:xfrm>
                     <a:prstGeom prst="rect">
                       <a:avLst/>
@@ -997,18 +1149,18 @@
           <w:noProof/>
         </w:rPr>
         <w:drawing>
-          <wp:anchor distT="0" distB="0" distL="114300" distR="114300" simplePos="0" relativeHeight="251673600" behindDoc="0" locked="0" layoutInCell="1" allowOverlap="1" wp14:anchorId="1CEDD1A5" wp14:editId="509A304A">
+          <wp:anchor distT="0" distB="0" distL="114300" distR="114300" simplePos="0" relativeHeight="251675648" behindDoc="0" locked="0" layoutInCell="1" allowOverlap="1" wp14:anchorId="5335CDA9" wp14:editId="303F2147">
             <wp:simplePos x="0" y="0"/>
             <wp:positionH relativeFrom="margin">
-              <wp:posOffset>-198120</wp:posOffset>
+              <wp:posOffset>3782238</wp:posOffset>
             </wp:positionH>
             <wp:positionV relativeFrom="paragraph">
-              <wp:posOffset>6350</wp:posOffset>
+              <wp:posOffset>5487</wp:posOffset>
             </wp:positionV>
-            <wp:extent cx="2552065" cy="3070225"/>
-            <wp:effectExtent l="0" t="0" r="635" b="0"/>
+            <wp:extent cx="3013710" cy="2220595"/>
+            <wp:effectExtent l="0" t="0" r="0" b="8255"/>
             <wp:wrapSquare wrapText="bothSides"/>
-            <wp:docPr id="22" name="Picture 22"/>
+            <wp:docPr id="24" name="Picture 24"/>
             <wp:cNvGraphicFramePr>
               <a:graphicFrameLocks xmlns:a="http://schemas.openxmlformats.org/drawingml/2006/main" noChangeAspect="1"/>
             </wp:cNvGraphicFramePr>
@@ -1034,7 +1186,7 @@
                   <pic:spPr>
                     <a:xfrm>
                       <a:off x="0" y="0"/>
-                      <a:ext cx="2552065" cy="3070225"/>
+                      <a:ext cx="3013710" cy="2220595"/>
                     </a:xfrm>
                     <a:prstGeom prst="rect">
                       <a:avLst/>
@@ -1053,34 +1205,69 @@
         </w:drawing>
       </w:r>
     </w:p>
-    <w:p>
-      <w:pPr>
-        <w:tabs>
-          <w:tab w:val="left" w:pos="1482"/>
-        </w:tabs>
-      </w:pPr>
-    </w:p>
-    <w:p/>
-    <w:p/>
-    <w:p/>
-    <w:p>
+    <w:p/>
+    <w:p/>
+    <w:p/>
+    <w:p>
+      <w:pPr>
+        <w:jc w:val="center"/>
+        <w:rPr>
+          <w:b/>
+          <w:bCs/>
+          <w:sz w:val="36"/>
+          <w:szCs w:val="36"/>
+        </w:rPr>
+      </w:pPr>
+    </w:p>
+    <w:p>
+      <w:pPr>
+        <w:jc w:val="center"/>
+        <w:rPr>
+          <w:b/>
+          <w:bCs/>
+          <w:sz w:val="36"/>
+          <w:szCs w:val="36"/>
+        </w:rPr>
+      </w:pPr>
+    </w:p>
+    <w:p>
+      <w:pPr>
+        <w:jc w:val="center"/>
+        <w:rPr>
+          <w:b/>
+          <w:bCs/>
+          <w:sz w:val="36"/>
+          <w:szCs w:val="36"/>
+        </w:rPr>
+      </w:pPr>
+    </w:p>
+    <w:p>
+      <w:pPr>
+        <w:jc w:val="center"/>
+        <w:rPr>
+          <w:b/>
+          <w:bCs/>
+          <w:sz w:val="36"/>
+          <w:szCs w:val="36"/>
+        </w:rPr>
+      </w:pPr>
       <w:r>
         <w:rPr>
           <w:noProof/>
         </w:rPr>
         <w:drawing>
-          <wp:anchor distT="0" distB="0" distL="114300" distR="114300" simplePos="0" relativeHeight="251677696" behindDoc="0" locked="0" layoutInCell="1" allowOverlap="1" wp14:anchorId="1F845EAE" wp14:editId="56D1728F">
+          <wp:anchor distT="0" distB="0" distL="114300" distR="114300" simplePos="0" relativeHeight="251676672" behindDoc="0" locked="0" layoutInCell="1" allowOverlap="1" wp14:anchorId="2543F631" wp14:editId="6C5DD964">
             <wp:simplePos x="0" y="0"/>
-            <wp:positionH relativeFrom="column">
-              <wp:posOffset>4281805</wp:posOffset>
+            <wp:positionH relativeFrom="margin">
+              <wp:posOffset>197485</wp:posOffset>
             </wp:positionH>
             <wp:positionV relativeFrom="paragraph">
-              <wp:posOffset>52070</wp:posOffset>
+              <wp:posOffset>272237</wp:posOffset>
             </wp:positionV>
-            <wp:extent cx="2018665" cy="1493520"/>
-            <wp:effectExtent l="0" t="0" r="635" b="0"/>
+            <wp:extent cx="2918764" cy="2222877"/>
+            <wp:effectExtent l="0" t="0" r="0" b="6350"/>
             <wp:wrapSquare wrapText="bothSides"/>
-            <wp:docPr id="26" name="Picture 26"/>
+            <wp:docPr id="25" name="Picture 25"/>
             <wp:cNvGraphicFramePr>
               <a:graphicFrameLocks xmlns:a="http://schemas.openxmlformats.org/drawingml/2006/main" noChangeAspect="1"/>
             </wp:cNvGraphicFramePr>
@@ -1106,7 +1293,7 @@
                   <pic:spPr>
                     <a:xfrm>
                       <a:off x="0" y="0"/>
-                      <a:ext cx="2018665" cy="1493520"/>
+                      <a:ext cx="2918764" cy="2222877"/>
                     </a:xfrm>
                     <a:prstGeom prst="rect">
                       <a:avLst/>
@@ -1124,23 +1311,34 @@
           </wp:anchor>
         </w:drawing>
       </w:r>
+    </w:p>
+    <w:p>
+      <w:pPr>
+        <w:jc w:val="center"/>
+        <w:rPr>
+          <w:b/>
+          <w:bCs/>
+          <w:sz w:val="36"/>
+          <w:szCs w:val="36"/>
+        </w:rPr>
+      </w:pPr>
       <w:r>
         <w:rPr>
           <w:noProof/>
         </w:rPr>
         <w:drawing>
-          <wp:anchor distT="0" distB="0" distL="114300" distR="114300" simplePos="0" relativeHeight="251676672" behindDoc="0" locked="0" layoutInCell="1" allowOverlap="1" wp14:anchorId="2543F631" wp14:editId="53EEECBE">
+          <wp:anchor distT="0" distB="0" distL="114300" distR="114300" simplePos="0" relativeHeight="251677696" behindDoc="0" locked="0" layoutInCell="1" allowOverlap="1" wp14:anchorId="1F845EAE" wp14:editId="2CFC876A">
             <wp:simplePos x="0" y="0"/>
-            <wp:positionH relativeFrom="page">
-              <wp:posOffset>2760961</wp:posOffset>
+            <wp:positionH relativeFrom="margin">
+              <wp:posOffset>3821125</wp:posOffset>
             </wp:positionH>
             <wp:positionV relativeFrom="paragraph">
-              <wp:posOffset>65405</wp:posOffset>
+              <wp:posOffset>-96723</wp:posOffset>
             </wp:positionV>
-            <wp:extent cx="1966595" cy="1497965"/>
-            <wp:effectExtent l="0" t="0" r="0" b="6985"/>
+            <wp:extent cx="2974517" cy="2200381"/>
+            <wp:effectExtent l="0" t="0" r="0" b="0"/>
             <wp:wrapSquare wrapText="bothSides"/>
-            <wp:docPr id="25" name="Picture 25"/>
+            <wp:docPr id="26" name="Picture 26"/>
             <wp:cNvGraphicFramePr>
               <a:graphicFrameLocks xmlns:a="http://schemas.openxmlformats.org/drawingml/2006/main" noChangeAspect="1"/>
             </wp:cNvGraphicFramePr>
@@ -1166,7 +1364,7 @@
                   <pic:spPr>
                     <a:xfrm>
                       <a:off x="0" y="0"/>
-                      <a:ext cx="1966595" cy="1497965"/>
+                      <a:ext cx="2974517" cy="2200381"/>
                     </a:xfrm>
                     <a:prstGeom prst="rect">
                       <a:avLst/>
@@ -1185,12 +1383,50 @@
         </w:drawing>
       </w:r>
     </w:p>
-    <w:p/>
-    <w:p/>
-    <w:p/>
-    <w:p/>
-    <w:p/>
-    <w:p/>
+    <w:p>
+      <w:pPr>
+        <w:jc w:val="center"/>
+        <w:rPr>
+          <w:b/>
+          <w:bCs/>
+          <w:sz w:val="36"/>
+          <w:szCs w:val="36"/>
+        </w:rPr>
+      </w:pPr>
+    </w:p>
+    <w:p>
+      <w:pPr>
+        <w:jc w:val="center"/>
+        <w:rPr>
+          <w:b/>
+          <w:bCs/>
+          <w:sz w:val="36"/>
+          <w:szCs w:val="36"/>
+        </w:rPr>
+      </w:pPr>
+    </w:p>
+    <w:p>
+      <w:pPr>
+        <w:jc w:val="center"/>
+        <w:rPr>
+          <w:b/>
+          <w:bCs/>
+          <w:sz w:val="36"/>
+          <w:szCs w:val="36"/>
+        </w:rPr>
+      </w:pPr>
+    </w:p>
+    <w:p>
+      <w:pPr>
+        <w:jc w:val="center"/>
+        <w:rPr>
+          <w:b/>
+          <w:bCs/>
+          <w:sz w:val="36"/>
+          <w:szCs w:val="36"/>
+        </w:rPr>
+      </w:pPr>
+    </w:p>
     <w:p>
       <w:pPr>
         <w:jc w:val="center"/>
@@ -1209,14 +1445,15 @@
           <w:sz w:val="36"/>
           <w:szCs w:val="36"/>
         </w:rPr>
+        <w:lastRenderedPageBreak/>
         <w:drawing>
-          <wp:anchor distT="0" distB="0" distL="114300" distR="114300" simplePos="0" relativeHeight="251678720" behindDoc="1" locked="0" layoutInCell="1" allowOverlap="1" wp14:anchorId="550CA631" wp14:editId="518BB492">
+          <wp:anchor distT="0" distB="0" distL="114300" distR="114300" simplePos="0" relativeHeight="251678720" behindDoc="1" locked="0" layoutInCell="1" allowOverlap="1" wp14:anchorId="550CA631" wp14:editId="21357C1D">
             <wp:simplePos x="0" y="0"/>
             <wp:positionH relativeFrom="page">
-              <wp:posOffset>-133350</wp:posOffset>
+              <wp:posOffset>-30937</wp:posOffset>
             </wp:positionH>
             <wp:positionV relativeFrom="paragraph">
-              <wp:posOffset>401320</wp:posOffset>
+              <wp:posOffset>-256819</wp:posOffset>
             </wp:positionV>
             <wp:extent cx="8020050" cy="4991100"/>
             <wp:effectExtent l="0" t="0" r="0" b="0"/>
@@ -1272,8 +1509,260 @@
           </wp:anchor>
         </w:drawing>
       </w:r>
+    </w:p>
+    <w:p>
+      <w:pPr>
+        <w:jc w:val="center"/>
+        <w:rPr>
+          <w:b/>
+          <w:bCs/>
+          <w:sz w:val="36"/>
+          <w:szCs w:val="36"/>
+        </w:rPr>
+      </w:pPr>
+    </w:p>
+    <w:p>
+      <w:pPr>
+        <w:jc w:val="center"/>
+        <w:rPr>
+          <w:b/>
+          <w:bCs/>
+          <w:sz w:val="36"/>
+          <w:szCs w:val="36"/>
+        </w:rPr>
+      </w:pPr>
+    </w:p>
+    <w:p>
+      <w:pPr>
+        <w:jc w:val="center"/>
+        <w:rPr>
+          <w:b/>
+          <w:bCs/>
+          <w:sz w:val="36"/>
+          <w:szCs w:val="36"/>
+        </w:rPr>
+      </w:pPr>
+    </w:p>
+    <w:p>
+      <w:pPr>
+        <w:jc w:val="center"/>
+        <w:rPr>
+          <w:b/>
+          <w:bCs/>
+          <w:sz w:val="36"/>
+          <w:szCs w:val="36"/>
+        </w:rPr>
+      </w:pPr>
+    </w:p>
+    <w:p>
+      <w:pPr>
+        <w:jc w:val="center"/>
+        <w:rPr>
+          <w:b/>
+          <w:bCs/>
+          <w:sz w:val="36"/>
+          <w:szCs w:val="36"/>
+        </w:rPr>
+      </w:pPr>
+    </w:p>
+    <w:p>
+      <w:pPr>
+        <w:jc w:val="center"/>
+        <w:rPr>
+          <w:b/>
+          <w:bCs/>
+          <w:sz w:val="36"/>
+          <w:szCs w:val="36"/>
+        </w:rPr>
+      </w:pPr>
+    </w:p>
+    <w:p>
+      <w:pPr>
+        <w:jc w:val="center"/>
+        <w:rPr>
+          <w:b/>
+          <w:bCs/>
+          <w:sz w:val="36"/>
+          <w:szCs w:val="36"/>
+        </w:rPr>
+      </w:pPr>
+    </w:p>
+    <w:p>
+      <w:pPr>
+        <w:jc w:val="center"/>
+        <w:rPr>
+          <w:b/>
+          <w:bCs/>
+          <w:sz w:val="36"/>
+          <w:szCs w:val="36"/>
+        </w:rPr>
+      </w:pPr>
+    </w:p>
+    <w:p>
+      <w:pPr>
+        <w:jc w:val="center"/>
+        <w:rPr>
+          <w:b/>
+          <w:bCs/>
+          <w:sz w:val="36"/>
+          <w:szCs w:val="36"/>
+        </w:rPr>
+      </w:pPr>
+    </w:p>
+    <w:p>
+      <w:pPr>
+        <w:jc w:val="center"/>
+        <w:rPr>
+          <w:b/>
+          <w:bCs/>
+          <w:sz w:val="36"/>
+          <w:szCs w:val="36"/>
+        </w:rPr>
+      </w:pPr>
+    </w:p>
+    <w:p>
+      <w:pPr>
+        <w:jc w:val="center"/>
+        <w:rPr>
+          <w:b/>
+          <w:bCs/>
+          <w:sz w:val="36"/>
+          <w:szCs w:val="36"/>
+        </w:rPr>
+      </w:pPr>
+    </w:p>
+    <w:p>
+      <w:pPr>
+        <w:jc w:val="center"/>
+        <w:rPr>
+          <w:b/>
+          <w:bCs/>
+          <w:sz w:val="36"/>
+          <w:szCs w:val="36"/>
+        </w:rPr>
+      </w:pPr>
+    </w:p>
+    <w:p>
+      <w:pPr>
+        <w:jc w:val="center"/>
+        <w:rPr>
+          <w:i/>
+          <w:iCs/>
+          <w:sz w:val="28"/>
+          <w:szCs w:val="28"/>
+        </w:rPr>
+      </w:pPr>
+    </w:p>
+    <w:p>
+      <w:pPr>
+        <w:rPr>
+          <w:b/>
+          <w:bCs/>
+          <w:sz w:val="36"/>
+          <w:szCs w:val="36"/>
+        </w:rPr>
+      </w:pPr>
       <w:bookmarkStart w:id="0" w:name="_GoBack"/>
       <w:bookmarkEnd w:id="0"/>
+    </w:p>
+    <w:p>
+      <w:pPr>
+        <w:jc w:val="center"/>
+        <w:rPr>
+          <w:b/>
+          <w:bCs/>
+          <w:sz w:val="36"/>
+          <w:szCs w:val="36"/>
+        </w:rPr>
+      </w:pPr>
+    </w:p>
+    <w:p>
+      <w:pPr>
+        <w:jc w:val="center"/>
+        <w:rPr>
+          <w:b/>
+          <w:bCs/>
+          <w:sz w:val="36"/>
+          <w:szCs w:val="36"/>
+        </w:rPr>
+      </w:pPr>
+    </w:p>
+    <w:p>
+      <w:pPr>
+        <w:jc w:val="center"/>
+        <w:rPr>
+          <w:b/>
+          <w:bCs/>
+          <w:sz w:val="36"/>
+          <w:szCs w:val="36"/>
+        </w:rPr>
+      </w:pPr>
+    </w:p>
+    <w:p>
+      <w:pPr>
+        <w:jc w:val="center"/>
+        <w:rPr>
+          <w:b/>
+          <w:bCs/>
+          <w:sz w:val="36"/>
+          <w:szCs w:val="36"/>
+        </w:rPr>
+      </w:pPr>
+    </w:p>
+    <w:p>
+      <w:pPr>
+        <w:jc w:val="center"/>
+        <w:rPr>
+          <w:b/>
+          <w:bCs/>
+          <w:sz w:val="36"/>
+          <w:szCs w:val="36"/>
+        </w:rPr>
+      </w:pPr>
+    </w:p>
+    <w:p>
+      <w:pPr>
+        <w:jc w:val="center"/>
+        <w:rPr>
+          <w:b/>
+          <w:bCs/>
+          <w:sz w:val="36"/>
+          <w:szCs w:val="36"/>
+        </w:rPr>
+      </w:pPr>
+    </w:p>
+    <w:p>
+      <w:pPr>
+        <w:jc w:val="center"/>
+        <w:rPr>
+          <w:b/>
+          <w:bCs/>
+          <w:sz w:val="36"/>
+          <w:szCs w:val="36"/>
+        </w:rPr>
+      </w:pPr>
+    </w:p>
+    <w:p>
+      <w:pPr>
+        <w:jc w:val="center"/>
+        <w:rPr>
+          <w:b/>
+          <w:bCs/>
+          <w:sz w:val="36"/>
+          <w:szCs w:val="36"/>
+        </w:rPr>
+      </w:pPr>
+    </w:p>
+    <w:p>
+      <w:pPr>
+        <w:jc w:val="center"/>
+        <w:rPr>
+          <w:b/>
+          <w:bCs/>
+          <w:sz w:val="36"/>
+          <w:szCs w:val="36"/>
+        </w:rPr>
+      </w:pPr>
     </w:p>
     <w:p>
       <w:pPr>
@@ -2227,7 +2716,7 @@
 </file>
 
 <file path=customXml/itemProps1.xml><?xml version="1.0" encoding="utf-8"?>
-<ds:datastoreItem xmlns:ds="http://schemas.openxmlformats.org/officeDocument/2006/customXml" ds:itemID="{DD385E92-8DF1-4892-97DE-D709568EB882}">
+<ds:datastoreItem xmlns:ds="http://schemas.openxmlformats.org/officeDocument/2006/customXml" ds:itemID="{253B29BB-AE56-4835-8E92-2299F147CD3E}">
   <ds:schemaRefs>
     <ds:schemaRef ds:uri="http://schemas.openxmlformats.org/officeDocument/2006/bibliography"/>
   </ds:schemaRefs>

</xml_diff>